<commit_message>
Update Cycle count requirement.docx
</commit_message>
<xml_diff>
--- a/SC/GraniteDatabaseCustom/GraniteDatabaseCustom/Process/CycleCount/Cycle count requirement.docx
+++ b/SC/GraniteDatabaseCustom/GraniteDatabaseCustom/Process/CycleCount/Cycle count requirement.docx
@@ -173,21 +173,7 @@
         <w:rPr>
           <w:lang w:val="en-US"/>
         </w:rPr>
-        <w:t xml:space="preserve">or via Scanner function </w:t>
-      </w:r>
-      <w:proofErr w:type="spellStart"/>
-      <w:r>
-        <w:rPr>
-          <w:lang w:val="en-US"/>
-        </w:rPr>
-        <w:t>which simply allo</w:t>
-      </w:r>
-      <w:proofErr w:type="spellEnd"/>
-      <w:r>
-        <w:rPr>
-          <w:lang w:val="en-US"/>
-        </w:rPr>
-        <w:t xml:space="preserve">ws scanning of a Location and adding all </w:t>
+        <w:t xml:space="preserve">or via Scanner function which simply allows scanning of a Location and adding all </w:t>
       </w:r>
       <w:proofErr w:type="spellStart"/>
       <w:r>
@@ -578,7 +564,6 @@
           <w:lang w:val="en-US"/>
         </w:rPr>
       </w:pPr>
-      <w:proofErr w:type="gramStart"/>
       <w:r>
         <w:rPr>
           <w:lang w:val="en-US"/>
@@ -589,14 +574,7 @@
         <w:rPr>
           <w:lang w:val="en-US"/>
         </w:rPr>
-        <w:t xml:space="preserve">  (</w:t>
-      </w:r>
-      <w:proofErr w:type="gramEnd"/>
-      <w:r>
-        <w:rPr>
-          <w:lang w:val="en-US"/>
-        </w:rPr>
-        <w:t>Can be Disabled)</w:t>
+        <w:t xml:space="preserve">  (Can be Disabled)</w:t>
       </w:r>
     </w:p>
     <w:p>
@@ -762,6 +740,54 @@
           <w:lang w:val="en-US"/>
         </w:rPr>
       </w:pPr>
+    </w:p>
+    <w:p>
+      <w:pPr>
+        <w:rPr>
+          <w:lang w:val="en-US"/>
+        </w:rPr>
+      </w:pPr>
+      <w:r>
+        <w:rPr>
+          <w:lang w:val="en-US"/>
+        </w:rPr>
+        <w:lastRenderedPageBreak/>
+        <w:drawing>
+          <wp:inline distT="0" distB="0" distL="0" distR="0" wp14:anchorId="7BA95323" wp14:editId="22CF6BF0">
+            <wp:extent cx="5727700" cy="3580130"/>
+            <wp:effectExtent l="0" t="0" r="0" b="1270"/>
+            <wp:docPr id="1" name="Picture 1"/>
+            <wp:cNvGraphicFramePr>
+              <a:graphicFrameLocks xmlns:a="http://schemas.openxmlformats.org/drawingml/2006/main" noChangeAspect="1"/>
+            </wp:cNvGraphicFramePr>
+            <a:graphic xmlns:a="http://schemas.openxmlformats.org/drawingml/2006/main">
+              <a:graphicData uri="http://schemas.openxmlformats.org/drawingml/2006/picture">
+                <pic:pic xmlns:pic="http://schemas.openxmlformats.org/drawingml/2006/picture">
+                  <pic:nvPicPr>
+                    <pic:cNvPr id="1" name=""/>
+                    <pic:cNvPicPr/>
+                  </pic:nvPicPr>
+                  <pic:blipFill>
+                    <a:blip r:embed="rId5"/>
+                    <a:stretch>
+                      <a:fillRect/>
+                    </a:stretch>
+                  </pic:blipFill>
+                  <pic:spPr>
+                    <a:xfrm>
+                      <a:off x="0" y="0"/>
+                      <a:ext cx="5727700" cy="3580130"/>
+                    </a:xfrm>
+                    <a:prstGeom prst="rect">
+                      <a:avLst/>
+                    </a:prstGeom>
+                  </pic:spPr>
+                </pic:pic>
+              </a:graphicData>
+            </a:graphic>
+          </wp:inline>
+        </w:drawing>
+      </w:r>
       <w:bookmarkStart w:id="0" w:name="_GoBack"/>
       <w:bookmarkEnd w:id="0"/>
     </w:p>

</xml_diff>